<commit_message>
Updated development configuration after review
</commit_message>
<xml_diff>
--- a/reports/Deliverable 1/Group/Set up of the Development Configuration.docx
+++ b/reports/Deliverable 1/Group/Set up of the Development Configuration.docx
@@ -1247,7 +1247,7 @@
           <w:r>
             <w:fldChar w:fldCharType="separate"/>
           </w:r>
-          <w:hyperlink w:anchor="_Toc190959765" w:history="1">
+          <w:hyperlink w:anchor="_Toc190971988" w:history="1">
             <w:r>
               <w:rPr>
                 <w:rStyle w:val="Hipervnculo"/>
@@ -1274,7 +1274,7 @@
                 <w:noProof/>
                 <w:webHidden/>
               </w:rPr>
-              <w:instrText xml:space="preserve"> PAGEREF _Toc190959765 \h </w:instrText>
+              <w:instrText xml:space="preserve"> PAGEREF _Toc190971988 \h </w:instrText>
             </w:r>
             <w:r>
               <w:rPr>
@@ -1317,7 +1317,7 @@
               <w:lang w:val="es-ES" w:eastAsia="es-ES"/>
             </w:rPr>
           </w:pPr>
-          <w:hyperlink w:anchor="_Toc190959766" w:history="1">
+          <w:hyperlink w:anchor="_Toc190971989" w:history="1">
             <w:r>
               <w:rPr>
                 <w:rStyle w:val="Hipervnculo"/>
@@ -1344,7 +1344,7 @@
                 <w:noProof/>
                 <w:webHidden/>
               </w:rPr>
-              <w:instrText xml:space="preserve"> PAGEREF _Toc190959766 \h </w:instrText>
+              <w:instrText xml:space="preserve"> PAGEREF _Toc190971989 \h </w:instrText>
             </w:r>
             <w:r>
               <w:rPr>
@@ -1387,7 +1387,7 @@
               <w:lang w:val="es-ES" w:eastAsia="es-ES"/>
             </w:rPr>
           </w:pPr>
-          <w:hyperlink w:anchor="_Toc190959767" w:history="1">
+          <w:hyperlink w:anchor="_Toc190971990" w:history="1">
             <w:r>
               <w:rPr>
                 <w:rStyle w:val="Hipervnculo"/>
@@ -1414,7 +1414,7 @@
                 <w:noProof/>
                 <w:webHidden/>
               </w:rPr>
-              <w:instrText xml:space="preserve"> PAGEREF _Toc190959767 \h </w:instrText>
+              <w:instrText xml:space="preserve"> PAGEREF _Toc190971990 \h </w:instrText>
             </w:r>
             <w:r>
               <w:rPr>
@@ -1457,7 +1457,7 @@
               <w:lang w:val="es-ES" w:eastAsia="es-ES"/>
             </w:rPr>
           </w:pPr>
-          <w:hyperlink w:anchor="_Toc190959768" w:history="1">
+          <w:hyperlink w:anchor="_Toc190971991" w:history="1">
             <w:r>
               <w:rPr>
                 <w:rStyle w:val="Hipervnculo"/>
@@ -1484,7 +1484,7 @@
                 <w:noProof/>
                 <w:webHidden/>
               </w:rPr>
-              <w:instrText xml:space="preserve"> PAGEREF _Toc190959768 \h </w:instrText>
+              <w:instrText xml:space="preserve"> PAGEREF _Toc190971991 \h </w:instrText>
             </w:r>
             <w:r>
               <w:rPr>
@@ -1504,7 +1504,7 @@
                 <w:noProof/>
                 <w:webHidden/>
               </w:rPr>
-              <w:t>5</w:t>
+              <w:t>4</w:t>
             </w:r>
             <w:r>
               <w:rPr>
@@ -1527,7 +1527,7 @@
               <w:lang w:val="es-ES" w:eastAsia="es-ES"/>
             </w:rPr>
           </w:pPr>
-          <w:hyperlink w:anchor="_Toc190959769" w:history="1">
+          <w:hyperlink w:anchor="_Toc190971992" w:history="1">
             <w:r>
               <w:rPr>
                 <w:rStyle w:val="Hipervnculo"/>
@@ -1554,7 +1554,7 @@
                 <w:noProof/>
                 <w:webHidden/>
               </w:rPr>
-              <w:instrText xml:space="preserve"> PAGEREF _Toc190959769 \h </w:instrText>
+              <w:instrText xml:space="preserve"> PAGEREF _Toc190971992 \h </w:instrText>
             </w:r>
             <w:r>
               <w:rPr>
@@ -1574,7 +1574,7 @@
                 <w:noProof/>
                 <w:webHidden/>
               </w:rPr>
-              <w:t>5</w:t>
+              <w:t>4</w:t>
             </w:r>
             <w:r>
               <w:rPr>
@@ -1597,7 +1597,7 @@
               <w:lang w:val="es-ES" w:eastAsia="es-ES"/>
             </w:rPr>
           </w:pPr>
-          <w:hyperlink w:anchor="_Toc190959770" w:history="1">
+          <w:hyperlink w:anchor="_Toc190971993" w:history="1">
             <w:r>
               <w:rPr>
                 <w:rStyle w:val="Hipervnculo"/>
@@ -1624,7 +1624,7 @@
                 <w:noProof/>
                 <w:webHidden/>
               </w:rPr>
-              <w:instrText xml:space="preserve"> PAGEREF _Toc190959770 \h </w:instrText>
+              <w:instrText xml:space="preserve"> PAGEREF _Toc190971993 \h </w:instrText>
             </w:r>
             <w:r>
               <w:rPr>
@@ -1667,7 +1667,7 @@
               <w:lang w:val="es-ES" w:eastAsia="es-ES"/>
             </w:rPr>
           </w:pPr>
-          <w:hyperlink w:anchor="_Toc190959771" w:history="1">
+          <w:hyperlink w:anchor="_Toc190971994" w:history="1">
             <w:r>
               <w:rPr>
                 <w:rStyle w:val="Hipervnculo"/>
@@ -1694,7 +1694,7 @@
                 <w:noProof/>
                 <w:webHidden/>
               </w:rPr>
-              <w:instrText xml:space="preserve"> PAGEREF _Toc190959771 \h </w:instrText>
+              <w:instrText xml:space="preserve"> PAGEREF _Toc190971994 \h </w:instrText>
             </w:r>
             <w:r>
               <w:rPr>
@@ -1737,7 +1737,7 @@
               <w:lang w:val="es-ES" w:eastAsia="es-ES"/>
             </w:rPr>
           </w:pPr>
-          <w:hyperlink w:anchor="_Toc190959772" w:history="1">
+          <w:hyperlink w:anchor="_Toc190971995" w:history="1">
             <w:r>
               <w:rPr>
                 <w:rStyle w:val="Hipervnculo"/>
@@ -1764,7 +1764,7 @@
                 <w:noProof/>
                 <w:webHidden/>
               </w:rPr>
-              <w:instrText xml:space="preserve"> PAGEREF _Toc190959772 \h </w:instrText>
+              <w:instrText xml:space="preserve"> PAGEREF _Toc190971995 \h </w:instrText>
             </w:r>
             <w:r>
               <w:rPr>
@@ -1784,7 +1784,7 @@
                 <w:noProof/>
                 <w:webHidden/>
               </w:rPr>
-              <w:t>6</w:t>
+              <w:t>5</w:t>
             </w:r>
             <w:r>
               <w:rPr>
@@ -1807,7 +1807,7 @@
               <w:lang w:val="es-ES" w:eastAsia="es-ES"/>
             </w:rPr>
           </w:pPr>
-          <w:hyperlink w:anchor="_Toc190959773" w:history="1">
+          <w:hyperlink w:anchor="_Toc190971996" w:history="1">
             <w:r>
               <w:rPr>
                 <w:rStyle w:val="Hipervnculo"/>
@@ -1834,7 +1834,7 @@
                 <w:noProof/>
                 <w:webHidden/>
               </w:rPr>
-              <w:instrText xml:space="preserve"> PAGEREF _Toc190959773 \h </w:instrText>
+              <w:instrText xml:space="preserve"> PAGEREF _Toc190971996 \h </w:instrText>
             </w:r>
             <w:r>
               <w:rPr>
@@ -1901,6 +1901,9 @@
       </w:r>
     </w:p>
     <w:p>
+      <w:pPr>
+        <w:jc w:val="both"/>
+      </w:pPr>
       <w:r>
         <w:t>This report presents the set up of the development configuration that we will use throughout the entire project. This is not a guideline, but an explanation of the tools used.</w:t>
       </w:r>
@@ -2040,6 +2043,9 @@
             <w:r>
               <w:t>1</w:t>
             </w:r>
+            <w:r>
+              <w:t>.0</w:t>
+            </w:r>
           </w:p>
         </w:tc>
         <w:tc>
@@ -2071,19 +2077,31 @@
           <w:tcPr>
             <w:tcW w:w="2831" w:type="dxa"/>
           </w:tcPr>
-          <w:p/>
+          <w:p>
+            <w:r>
+              <w:t>1.1</w:t>
+            </w:r>
+          </w:p>
         </w:tc>
         <w:tc>
           <w:tcPr>
             <w:tcW w:w="2831" w:type="dxa"/>
           </w:tcPr>
-          <w:p/>
+          <w:p>
+            <w:r>
+              <w:t>20/02/2025</w:t>
+            </w:r>
+          </w:p>
         </w:tc>
         <w:tc>
           <w:tcPr>
             <w:tcW w:w="2832" w:type="dxa"/>
           </w:tcPr>
-          <w:p/>
+          <w:p>
+            <w:r>
+              <w:t>Justify content and eliminate blank spaces</w:t>
+            </w:r>
+          </w:p>
         </w:tc>
       </w:tr>
       <w:tr>
@@ -2127,22 +2145,21 @@
     <w:p/>
     <w:p/>
     <w:p/>
-    <w:p/>
-    <w:p/>
-    <w:p/>
-    <w:p/>
-    <w:p/>
     <w:p>
       <w:pPr>
         <w:pStyle w:val="Ttulo1"/>
       </w:pPr>
-      <w:bookmarkStart w:id="0" w:name="_Toc190959765"/>
-      <w:r>
+      <w:bookmarkStart w:id="0" w:name="_Toc190971988"/>
+      <w:r>
+        <w:lastRenderedPageBreak/>
         <w:t>INTRODUCTION</w:t>
       </w:r>
       <w:bookmarkEnd w:id="0"/>
     </w:p>
     <w:p>
+      <w:pPr>
+        <w:jc w:val="both"/>
+      </w:pPr>
       <w:r>
         <w:t>This report is inten</w:t>
       </w:r>
@@ -2170,66 +2187,68 @@
       <w:r>
         <w:t xml:space="preserve"> with the respective plug-ins which facilitate work.</w:t>
       </w:r>
+    </w:p>
+    <w:p>
+      <w:pPr>
+        <w:jc w:val="both"/>
+      </w:pPr>
+    </w:p>
+    <w:p>
+      <w:pPr>
+        <w:pStyle w:val="Ttulo1"/>
+      </w:pPr>
+      <w:bookmarkStart w:id="1" w:name="_Toc190971989"/>
+      <w:r>
+        <w:t>DEVELOPMENT CONFIGURATION PROCESS</w:t>
+      </w:r>
+      <w:bookmarkEnd w:id="1"/>
     </w:p>
     <w:p/>
-    <w:p/>
-    <w:p/>
-    <w:p/>
-    <w:p/>
     <w:p>
       <w:pPr>
-        <w:pStyle w:val="Ttulo1"/>
-      </w:pPr>
-      <w:bookmarkStart w:id="1" w:name="_Toc190959766"/>
-      <w:r>
-        <w:t>DEVELOPMENT CONFIGURATION PROCESS</w:t>
-      </w:r>
-      <w:bookmarkEnd w:id="1"/>
-    </w:p>
-    <w:p>
-      <w:pPr>
-        <w:rPr>
-          <w:b/>
-          <w:bCs/>
-        </w:rPr>
-      </w:pPr>
-    </w:p>
-    <w:p>
-      <w:pPr>
         <w:pStyle w:val="Ttulo2"/>
       </w:pPr>
-      <w:bookmarkStart w:id="2" w:name="_Toc190959767"/>
+      <w:bookmarkStart w:id="2" w:name="_Toc190971990"/>
       <w:r>
         <w:t>Workspace</w:t>
       </w:r>
       <w:bookmarkEnd w:id="2"/>
     </w:p>
     <w:p>
+      <w:pPr>
+        <w:jc w:val="both"/>
+      </w:pPr>
       <w:r>
         <w:t xml:space="preserve">With the objective of helping us set up a functional environment, we were provided with a workspace in which we had already downloaded everything we may need in order to carry out this project. </w:t>
       </w:r>
     </w:p>
     <w:p>
+      <w:pPr>
+        <w:jc w:val="both"/>
+      </w:pPr>
       <w:r>
         <w:t>With this prior help, we only needed to configure the following tools in order to set up everything.</w:t>
       </w:r>
     </w:p>
     <w:p>
       <w:pPr>
-        <w:pStyle w:val="Ttulo2"/>
+        <w:jc w:val="both"/>
       </w:pPr>
     </w:p>
     <w:p>
       <w:pPr>
         <w:pStyle w:val="Ttulo2"/>
       </w:pPr>
-      <w:bookmarkStart w:id="3" w:name="_Toc190959768"/>
+      <w:bookmarkStart w:id="3" w:name="_Toc190971991"/>
       <w:r>
         <w:t>The Java platform</w:t>
       </w:r>
       <w:bookmarkEnd w:id="3"/>
     </w:p>
     <w:p>
+      <w:pPr>
+        <w:jc w:val="both"/>
+      </w:pPr>
       <w:r>
         <w:t xml:space="preserve">Java </w:t>
       </w:r>
@@ -2263,12 +2282,16 @@
         <w:t xml:space="preserve"> updated correctly including the directory where this version is stored</w:t>
       </w:r>
     </w:p>
-    <w:p/>
     <w:p>
       <w:pPr>
+        <w:jc w:val="both"/>
+      </w:pPr>
+    </w:p>
+    <w:p>
+      <w:pPr>
         <w:pStyle w:val="Ttulo2"/>
       </w:pPr>
-      <w:bookmarkStart w:id="4" w:name="_Toc190959769"/>
+      <w:bookmarkStart w:id="4" w:name="_Toc190971992"/>
       <w:r>
         <w:t>Firefox</w:t>
       </w:r>
@@ -2278,6 +2301,9 @@
       <w:bookmarkEnd w:id="4"/>
     </w:p>
     <w:p>
+      <w:pPr>
+        <w:jc w:val="both"/>
+      </w:pPr>
       <w:r>
         <w:t xml:space="preserve">In order to fulfill the necessity of formal testing of our WIS, we have installed Firefox developer’s version. It is important to remark that this version can co-exits with the end-user one. Gecko driver is a web browser engine that works as a link between our tests and the Firefox browser. It allows </w:t>
       </w:r>
@@ -2298,13 +2324,18 @@
         <w:t>. As we did before with Java, for set up we included both tools in our environment variables</w:t>
       </w:r>
     </w:p>
-    <w:p/>
     <w:p>
       <w:pPr>
+        <w:jc w:val="both"/>
+      </w:pPr>
+    </w:p>
+    <w:p>
+      <w:pPr>
         <w:pStyle w:val="Ttulo2"/>
       </w:pPr>
-      <w:bookmarkStart w:id="5" w:name="_Toc190959770"/>
-      <w:r>
+      <w:bookmarkStart w:id="5" w:name="_Toc190971993"/>
+      <w:r>
+        <w:lastRenderedPageBreak/>
         <w:t xml:space="preserve">MariaDB and </w:t>
       </w:r>
       <w:proofErr w:type="spellStart"/>
@@ -2315,6 +2346,9 @@
       <w:proofErr w:type="spellEnd"/>
     </w:p>
     <w:p>
+      <w:pPr>
+        <w:jc w:val="both"/>
+      </w:pPr>
       <w:r>
         <w:t>MariaDB is a supported fork of the MySQL relational database management system</w:t>
       </w:r>
@@ -2337,6 +2371,9 @@
       </w:r>
     </w:p>
     <w:p>
+      <w:pPr>
+        <w:jc w:val="both"/>
+      </w:pPr>
       <w:proofErr w:type="spellStart"/>
       <w:r>
         <w:t>DBeaver</w:t>
@@ -2363,18 +2400,25 @@
         <w:t>renamed as user conn.</w:t>
       </w:r>
     </w:p>
-    <w:p/>
     <w:p>
       <w:pPr>
+        <w:jc w:val="both"/>
+      </w:pPr>
+    </w:p>
+    <w:p>
+      <w:pPr>
         <w:pStyle w:val="Ttulo2"/>
       </w:pPr>
-      <w:bookmarkStart w:id="6" w:name="_Toc190959771"/>
+      <w:bookmarkStart w:id="6" w:name="_Toc190971994"/>
       <w:r>
         <w:t>Eclipse, Lombok, and plug-ins</w:t>
       </w:r>
       <w:bookmarkEnd w:id="6"/>
     </w:p>
     <w:p>
+      <w:pPr>
+        <w:jc w:val="both"/>
+      </w:pPr>
       <w:r>
         <w:t>For writing, compiling and debugging our code, we use Eclipse IDE for Java EE, the difference with the classic Java IDE is that the first one comes with plugins preinstalled which makes it ideal for working with application servers</w:t>
       </w:r>
@@ -2407,6 +2451,9 @@
       </w:r>
     </w:p>
     <w:p>
+      <w:pPr>
+        <w:jc w:val="both"/>
+      </w:pPr>
       <w:r>
         <w:t xml:space="preserve">After launching eclipse, some changes must be done before working. We selected the preferences we needed: the plugins we installed in eclipse are </w:t>
       </w:r>
@@ -2457,9 +2504,11 @@
       </w:r>
     </w:p>
     <w:p>
+      <w:pPr>
+        <w:jc w:val="both"/>
+      </w:pPr>
       <w:proofErr w:type="gramStart"/>
       <w:r>
-        <w:lastRenderedPageBreak/>
         <w:t>Finally</w:t>
       </w:r>
       <w:proofErr w:type="gramEnd"/>
@@ -2467,22 +2516,25 @@
         <w:t xml:space="preserve"> to install Lombok, we just launched the installer and selected the location of Eclipse in the workspace</w:t>
       </w:r>
     </w:p>
-    <w:p/>
-    <w:p/>
-    <w:p/>
-    <w:p/>
-    <w:p/>
     <w:p>
       <w:pPr>
+        <w:jc w:val="both"/>
+      </w:pPr>
+    </w:p>
+    <w:p>
+      <w:pPr>
         <w:pStyle w:val="Ttulo1"/>
       </w:pPr>
-      <w:bookmarkStart w:id="7" w:name="_Toc190959772"/>
+      <w:bookmarkStart w:id="7" w:name="_Toc190971995"/>
       <w:r>
         <w:t>CONCLUSIONS</w:t>
       </w:r>
       <w:bookmarkEnd w:id="7"/>
     </w:p>
     <w:p>
+      <w:pPr>
+        <w:jc w:val="both"/>
+      </w:pPr>
       <w:r>
         <w:t xml:space="preserve">To sum up, the tools we have used to set up our development configuration are: Java as programming language, Firefox and Gecko Driver for formal testing on the web, MariaDB and </w:t>
       </w:r>
@@ -2496,44 +2548,35 @@
       </w:r>
     </w:p>
     <w:p/>
-    <w:p/>
-    <w:p/>
-    <w:p/>
-    <w:p/>
     <w:p>
       <w:pPr>
         <w:pStyle w:val="Ttulo1"/>
       </w:pPr>
-      <w:bookmarkStart w:id="8" w:name="_Toc190959773"/>
-      <w:r>
+      <w:bookmarkStart w:id="8" w:name="_Toc190971996"/>
+      <w:r>
+        <w:lastRenderedPageBreak/>
         <w:t>BIBLIOGRAPHY</w:t>
       </w:r>
       <w:bookmarkEnd w:id="8"/>
     </w:p>
     <w:p>
+      <w:pPr>
+        <w:jc w:val="both"/>
+      </w:pPr>
       <w:r>
         <w:t>We obtain the information from the material provided to us by the subject DP2</w:t>
       </w:r>
     </w:p>
     <w:p>
+      <w:pPr>
+        <w:jc w:val="both"/>
+      </w:pPr>
       <w:hyperlink r:id="rId18" w:history="1">
         <w:r>
           <w:rPr>
             <w:rStyle w:val="Hipervnculo"/>
           </w:rPr>
-          <w:t>https://ev.us.es/ultra</w:t>
-        </w:r>
-        <w:r>
-          <w:rPr>
-            <w:rStyle w:val="Hipervnculo"/>
-          </w:rPr>
-          <w:t>/</w:t>
-        </w:r>
-        <w:r>
-          <w:rPr>
-            <w:rStyle w:val="Hipervnculo"/>
-          </w:rPr>
-          <w:t>courses/_89154_1/cl/outline</w:t>
+          <w:t>https://ev.us.es/ultra/courses/_89154_1/cl/outline</w:t>
         </w:r>
       </w:hyperlink>
       <w:r>
@@ -3392,6 +3435,7 @@
   <w:style w:type="character" w:default="1" w:styleId="Fuentedeprrafopredeter">
     <w:name w:val="Default Paragraph Font"/>
     <w:uiPriority w:val="1"/>
+    <w:semiHidden/>
     <w:unhideWhenUsed/>
   </w:style>
   <w:style w:type="table" w:default="1" w:styleId="Tablanormal">

</xml_diff>